<commit_message>
Update to XnView tutorial
</commit_message>
<xml_diff>
--- a/Using XnViewMP to tag camera trap images.docx
+++ b/Using XnViewMP to tag camera trap images.docx
@@ -1,6 +1,6 @@
 
 <file path=word/document.xml><?xml version="1.0" encoding="utf-8"?>
-<w:document xmlns:wpc="http://schemas.microsoft.com/office/word/2010/wordprocessingCanvas" xmlns:cx="http://schemas.microsoft.com/office/drawing/2014/chartex" xmlns:cx1="http://schemas.microsoft.com/office/drawing/2015/9/8/chartex" xmlns:cx2="http://schemas.microsoft.com/office/drawing/2015/10/21/chartex" xmlns:cx3="http://schemas.microsoft.com/office/drawing/2016/5/9/chartex" xmlns:cx4="http://schemas.microsoft.com/office/drawing/2016/5/10/chartex" xmlns:cx5="http://schemas.microsoft.com/office/drawing/2016/5/11/chartex" xmlns:cx6="http://schemas.microsoft.com/office/drawing/2016/5/12/chartex" xmlns:cx7="http://schemas.microsoft.com/office/drawing/2016/5/13/chartex" xmlns:cx8="http://schemas.microsoft.com/office/drawing/2016/5/14/chartex" xmlns:mc="http://schemas.openxmlformats.org/markup-compatibility/2006" xmlns:aink="http://schemas.microsoft.com/office/drawing/2016/ink" xmlns:am3d="http://schemas.microsoft.com/office/drawing/2017/model3d" xmlns:o="urn:schemas-microsoft-com:office:office" xmlns:r="http://schemas.openxmlformats.org/officeDocument/2006/relationships" xmlns:m="http://schemas.openxmlformats.org/officeDocument/2006/math" xmlns:v="urn:schemas-microsoft-com:vml" xmlns:wp14="http://schemas.microsoft.com/office/word/2010/wordprocessingDrawing" xmlns:wp="http://schemas.openxmlformats.org/drawingml/2006/wordprocessingDrawing" xmlns:w10="urn:schemas-microsoft-com:office:word" xmlns:w="http://schemas.openxmlformats.org/wordprocessingml/2006/main" xmlns:w14="http://schemas.microsoft.com/office/word/2010/wordml" xmlns:w15="http://schemas.microsoft.com/office/word/2012/wordml" xmlns:w16cex="http://schemas.microsoft.com/office/word/2018/wordml/cex" xmlns:w16cid="http://schemas.microsoft.com/office/word/2016/wordml/cid" xmlns:w16="http://schemas.microsoft.com/office/word/2018/wordml" xmlns:w16se="http://schemas.microsoft.com/office/word/2015/wordml/symex" xmlns:wpg="http://schemas.microsoft.com/office/word/2010/wordprocessingGroup" xmlns:wpi="http://schemas.microsoft.com/office/word/2010/wordprocessingInk" xmlns:wne="http://schemas.microsoft.com/office/word/2006/wordml" xmlns:wps="http://schemas.microsoft.com/office/word/2010/wordprocessingShape" mc:Ignorable="w14 w15 w16se w16cid w16 w16cex wp14">
+<w:document xmlns:wpc="http://schemas.microsoft.com/office/word/2010/wordprocessingCanvas" xmlns:cx="http://schemas.microsoft.com/office/drawing/2014/chartex" xmlns:cx1="http://schemas.microsoft.com/office/drawing/2015/9/8/chartex" xmlns:cx2="http://schemas.microsoft.com/office/drawing/2015/10/21/chartex" xmlns:cx3="http://schemas.microsoft.com/office/drawing/2016/5/9/chartex" xmlns:cx4="http://schemas.microsoft.com/office/drawing/2016/5/10/chartex" xmlns:cx5="http://schemas.microsoft.com/office/drawing/2016/5/11/chartex" xmlns:cx6="http://schemas.microsoft.com/office/drawing/2016/5/12/chartex" xmlns:cx7="http://schemas.microsoft.com/office/drawing/2016/5/13/chartex" xmlns:cx8="http://schemas.microsoft.com/office/drawing/2016/5/14/chartex" xmlns:mc="http://schemas.openxmlformats.org/markup-compatibility/2006" xmlns:aink="http://schemas.microsoft.com/office/drawing/2016/ink" xmlns:am3d="http://schemas.microsoft.com/office/drawing/2017/model3d" xmlns:o="urn:schemas-microsoft-com:office:office" xmlns:r="http://schemas.openxmlformats.org/officeDocument/2006/relationships" xmlns:m="http://schemas.openxmlformats.org/officeDocument/2006/math" xmlns:v="urn:schemas-microsoft-com:vml" xmlns:wp14="http://schemas.microsoft.com/office/word/2010/wordprocessingDrawing" xmlns:wp="http://schemas.openxmlformats.org/drawingml/2006/wordprocessingDrawing" xmlns:w10="urn:schemas-microsoft-com:office:word" xmlns:w="http://schemas.openxmlformats.org/wordprocessingml/2006/main" xmlns:w14="http://schemas.microsoft.com/office/word/2010/wordml" xmlns:w15="http://schemas.microsoft.com/office/word/2012/wordml" xmlns:w16cex="http://schemas.microsoft.com/office/word/2018/wordml/cex" xmlns:w16cid="http://schemas.microsoft.com/office/word/2016/wordml/cid" xmlns:w16="http://schemas.microsoft.com/office/word/2018/wordml" xmlns:w16sdtdh="http://schemas.microsoft.com/office/word/2020/wordml/sdtdatahash" xmlns:w16se="http://schemas.microsoft.com/office/word/2015/wordml/symex" xmlns:wpg="http://schemas.microsoft.com/office/word/2010/wordprocessingGroup" xmlns:wpi="http://schemas.microsoft.com/office/word/2010/wordprocessingInk" xmlns:wne="http://schemas.microsoft.com/office/word/2006/wordml" xmlns:wps="http://schemas.microsoft.com/office/word/2010/wordprocessingShape" mc:Ignorable="w14 w15 w16se w16cid w16 w16cex w16sdtdh wp14">
   <w:body>
     <w:p>
       <w:pPr>
@@ -19,54 +19,32 @@
           <w:sz w:val="28"/>
           <w:szCs w:val="28"/>
         </w:rPr>
-        <w:t xml:space="preserve">Using </w:t>
-      </w:r>
-      <w:proofErr w:type="spellStart"/>
-      <w:r>
-        <w:rPr>
-          <w:b/>
-          <w:bCs/>
-          <w:sz w:val="28"/>
-          <w:szCs w:val="28"/>
+        <w:t xml:space="preserve">Using XnViewMP to tag camera trap images </w:t>
+      </w:r>
+    </w:p>
+    <w:p>
+      <w:pPr>
+        <w:spacing w:after="0" w:line="240" w:lineRule="auto"/>
+      </w:pPr>
+    </w:p>
+    <w:p>
+      <w:pPr>
+        <w:spacing w:after="0" w:line="240" w:lineRule="auto"/>
+      </w:pPr>
+      <w:r>
+        <w:rPr>
+          <w:b/>
+          <w:bCs/>
+        </w:rPr>
+        <w:t xml:space="preserve">INSTALLING </w:t>
+      </w:r>
+      <w:r>
+        <w:rPr>
+          <w:b/>
+          <w:bCs/>
         </w:rPr>
         <w:t>XnViewMP</w:t>
       </w:r>
-      <w:proofErr w:type="spellEnd"/>
-      <w:r>
-        <w:rPr>
-          <w:b/>
-          <w:bCs/>
-          <w:sz w:val="28"/>
-          <w:szCs w:val="28"/>
-        </w:rPr>
-        <w:t xml:space="preserve"> to tag camera trap images </w:t>
-      </w:r>
-    </w:p>
-    <w:p>
-      <w:pPr>
-        <w:spacing w:after="0" w:line="240" w:lineRule="auto"/>
-      </w:pPr>
-    </w:p>
-    <w:p>
-      <w:pPr>
-        <w:spacing w:after="0" w:line="240" w:lineRule="auto"/>
-      </w:pPr>
-      <w:r>
-        <w:rPr>
-          <w:b/>
-          <w:bCs/>
-        </w:rPr>
-        <w:t xml:space="preserve">INSTALLING </w:t>
-      </w:r>
-      <w:proofErr w:type="spellStart"/>
-      <w:r>
-        <w:rPr>
-          <w:b/>
-          <w:bCs/>
-        </w:rPr>
-        <w:t>XnViewMP</w:t>
-      </w:r>
-      <w:proofErr w:type="spellEnd"/>
     </w:p>
     <w:p>
       <w:pPr>
@@ -104,6 +82,193 @@
       </w:r>
       <w:r>
         <w:t>.</w:t>
+      </w:r>
+    </w:p>
+    <w:p>
+      <w:pPr>
+        <w:spacing w:after="0" w:line="240" w:lineRule="auto"/>
+      </w:pPr>
+    </w:p>
+    <w:p>
+      <w:pPr>
+        <w:spacing w:after="0" w:line="240" w:lineRule="auto"/>
+        <w:rPr>
+          <w:b/>
+          <w:bCs/>
+        </w:rPr>
+      </w:pPr>
+      <w:r>
+        <w:rPr>
+          <w:b/>
+          <w:bCs/>
+        </w:rPr>
+        <w:t>INITIAL SETUP</w:t>
+      </w:r>
+    </w:p>
+    <w:p>
+      <w:pPr>
+        <w:spacing w:after="0" w:line="240" w:lineRule="auto"/>
+      </w:pPr>
+      <w:r>
+        <w:t>Before starting to tag images, i</w:t>
+      </w:r>
+      <w:r>
+        <w:t xml:space="preserve">t is essential to </w:t>
+      </w:r>
+      <w:r>
+        <w:t>a</w:t>
+      </w:r>
+      <w:r>
+        <w:t xml:space="preserve">djust </w:t>
+      </w:r>
+      <w:r>
+        <w:t xml:space="preserve">the program </w:t>
+      </w:r>
+      <w:r>
+        <w:t xml:space="preserve">settings to ensure that hierarchical tags are written to </w:t>
+      </w:r>
+      <w:r>
+        <w:t xml:space="preserve">and can be read from </w:t>
+      </w:r>
+      <w:r>
+        <w:t>image metadata</w:t>
+      </w:r>
+      <w:r>
+        <w:t>.</w:t>
+      </w:r>
+      <w:r>
+        <w:t xml:space="preserve"> To do this:</w:t>
+      </w:r>
+    </w:p>
+    <w:p>
+      <w:pPr>
+        <w:spacing w:after="0" w:line="240" w:lineRule="auto"/>
+      </w:pPr>
+      <w:r>
+        <w:t>Click</w:t>
+      </w:r>
+      <w:r>
+        <w:rPr>
+          <w:color w:val="4472C4" w:themeColor="accent1"/>
+        </w:rPr>
+        <w:t xml:space="preserve"> </w:t>
+      </w:r>
+      <w:r>
+        <w:rPr>
+          <w:color w:val="4472C4" w:themeColor="accent1"/>
+        </w:rPr>
+        <w:t xml:space="preserve">Tools </w:t>
+      </w:r>
+      <w:r>
+        <w:t xml:space="preserve">&gt; </w:t>
+      </w:r>
+      <w:r>
+        <w:rPr>
+          <w:color w:val="4472C4" w:themeColor="accent1"/>
+        </w:rPr>
+        <w:t xml:space="preserve">Settings </w:t>
+      </w:r>
+      <w:r>
+        <w:t xml:space="preserve">(or click the gear icon) &gt; </w:t>
+      </w:r>
+      <w:r>
+        <w:rPr>
+          <w:color w:val="4472C4" w:themeColor="accent1"/>
+        </w:rPr>
+        <w:t>Metadata</w:t>
+      </w:r>
+      <w:r>
+        <w:t xml:space="preserve"> &gt; </w:t>
+      </w:r>
+      <w:r>
+        <w:rPr>
+          <w:color w:val="4472C4" w:themeColor="accent1"/>
+        </w:rPr>
+        <w:t>IPTC &amp; XMP tab</w:t>
+      </w:r>
+      <w:r>
+        <w:t xml:space="preserve"> &gt; ensure that the following check boxes are ticked:</w:t>
+      </w:r>
+    </w:p>
+    <w:p>
+      <w:pPr>
+        <w:pStyle w:val="ListParagraph"/>
+        <w:numPr>
+          <w:ilvl w:val="0"/>
+          <w:numId w:val="1"/>
+        </w:numPr>
+        <w:spacing w:after="0" w:line="240" w:lineRule="auto"/>
+      </w:pPr>
+      <w:r>
+        <w:t>Import XMP subject or IPTC keyword to Catalog’s Categories</w:t>
+      </w:r>
+    </w:p>
+    <w:p>
+      <w:pPr>
+        <w:pStyle w:val="ListParagraph"/>
+        <w:numPr>
+          <w:ilvl w:val="0"/>
+          <w:numId w:val="1"/>
+        </w:numPr>
+        <w:spacing w:after="0" w:line="240" w:lineRule="auto"/>
+      </w:pPr>
+      <w:r>
+        <w:t>Update when a file is changed outside</w:t>
+      </w:r>
+    </w:p>
+    <w:p>
+      <w:pPr>
+        <w:pStyle w:val="ListParagraph"/>
+        <w:numPr>
+          <w:ilvl w:val="0"/>
+          <w:numId w:val="1"/>
+        </w:numPr>
+        <w:spacing w:after="0" w:line="240" w:lineRule="auto"/>
+      </w:pPr>
+      <w:r>
+        <w:t>Export Catalog’s Category to XMP Subject and IPTC Keyword</w:t>
+      </w:r>
+    </w:p>
+    <w:p>
+      <w:pPr>
+        <w:pStyle w:val="ListParagraph"/>
+        <w:numPr>
+          <w:ilvl w:val="0"/>
+          <w:numId w:val="1"/>
+        </w:numPr>
+        <w:spacing w:after="0" w:line="240" w:lineRule="auto"/>
+      </w:pPr>
+      <w:r>
+        <w:t>Create XMP Data</w:t>
+      </w:r>
+    </w:p>
+    <w:p>
+      <w:pPr>
+        <w:pStyle w:val="ListParagraph"/>
+        <w:numPr>
+          <w:ilvl w:val="0"/>
+          <w:numId w:val="1"/>
+        </w:numPr>
+        <w:spacing w:after="0" w:line="240" w:lineRule="auto"/>
+      </w:pPr>
+      <w:r>
+        <w:t xml:space="preserve">Read </w:t>
+      </w:r>
+      <w:r>
+        <w:t xml:space="preserve">hierarchical keywords </w:t>
+      </w:r>
+    </w:p>
+    <w:p>
+      <w:pPr>
+        <w:pStyle w:val="ListParagraph"/>
+        <w:numPr>
+          <w:ilvl w:val="0"/>
+          <w:numId w:val="1"/>
+        </w:numPr>
+        <w:spacing w:after="0" w:line="240" w:lineRule="auto"/>
+      </w:pPr>
+      <w:r>
+        <w:t>Write hierarchical keywords</w:t>
       </w:r>
     </w:p>
     <w:p>
@@ -497,6 +662,7 @@
           <w:b/>
           <w:bCs/>
         </w:rPr>
+        <w:lastRenderedPageBreak/>
         <w:t>Add</w:t>
       </w:r>
       <w:r>
@@ -698,15 +864,7 @@
         <w:t xml:space="preserve">: </w:t>
       </w:r>
       <w:r>
-        <w:t xml:space="preserve">Click on the desired tab, </w:t>
-      </w:r>
-      <w:proofErr w:type="gramStart"/>
-      <w:r>
-        <w:t>click</w:t>
-      </w:r>
-      <w:proofErr w:type="gramEnd"/>
-      <w:r>
-        <w:t xml:space="preserve"> and drag the pane header</w:t>
+        <w:t>Click on the desired tab, click and drag the pane header</w:t>
       </w:r>
       <w:r>
         <w:t xml:space="preserve"> into the destination pane until it turns blue </w:t>
@@ -911,17 +1069,8 @@
           <w:i/>
           <w:iCs/>
         </w:rPr>
-        <w:t xml:space="preserve"> in </w:t>
-      </w:r>
-      <w:proofErr w:type="spellStart"/>
-      <w:r>
-        <w:rPr>
-          <w:i/>
-          <w:iCs/>
-        </w:rPr>
-        <w:t>XnView</w:t>
-      </w:r>
-      <w:proofErr w:type="spellEnd"/>
+        <w:t xml:space="preserve"> in XnView</w:t>
+      </w:r>
       <w:r>
         <w:rPr>
           <w:i/>
@@ -965,7 +1114,6 @@
           <w:b/>
           <w:bCs/>
         </w:rPr>
-        <w:lastRenderedPageBreak/>
         <w:t>Import</w:t>
       </w:r>
       <w:r>
@@ -1021,15 +1169,7 @@
         <w:t xml:space="preserve"> </w:t>
       </w:r>
       <w:r>
-        <w:t>(</w:t>
-      </w:r>
-      <w:proofErr w:type="gramStart"/>
-      <w:r>
-        <w:t>e.g.</w:t>
-      </w:r>
-      <w:proofErr w:type="gramEnd"/>
-      <w:r>
-        <w:t xml:space="preserve"> species) </w:t>
+        <w:t xml:space="preserve">(e.g. species) </w:t>
       </w:r>
       <w:r>
         <w:t>un</w:t>
@@ -1100,15 +1240,7 @@
         <w:spacing w:after="0"/>
       </w:pPr>
       <w:r>
-        <w:t xml:space="preserve">Import the file to </w:t>
-      </w:r>
-      <w:proofErr w:type="spellStart"/>
-      <w:r>
-        <w:t>XnView</w:t>
-      </w:r>
-      <w:proofErr w:type="spellEnd"/>
-      <w:r>
-        <w:t xml:space="preserve">: </w:t>
+        <w:t xml:space="preserve">Import the file to XnView: </w:t>
       </w:r>
       <w:r>
         <w:rPr>
@@ -1213,17 +1345,8 @@
           <w:b/>
           <w:bCs/>
         </w:rPr>
-        <w:t xml:space="preserve">category within </w:t>
-      </w:r>
-      <w:proofErr w:type="spellStart"/>
-      <w:r>
-        <w:rPr>
-          <w:b/>
-          <w:bCs/>
-        </w:rPr>
-        <w:t>XnView</w:t>
-      </w:r>
-      <w:proofErr w:type="spellEnd"/>
+        <w:t>category within XnView</w:t>
+      </w:r>
       <w:r>
         <w:rPr>
           <w:b/>
@@ -1301,17 +1424,8 @@
           <w:b/>
           <w:bCs/>
         </w:rPr>
-        <w:t xml:space="preserve">sub-category within </w:t>
-      </w:r>
-      <w:proofErr w:type="spellStart"/>
-      <w:r>
-        <w:rPr>
-          <w:b/>
-          <w:bCs/>
-        </w:rPr>
-        <w:t>XnView</w:t>
-      </w:r>
-      <w:proofErr w:type="spellEnd"/>
+        <w:t>sub-category within XnView</w:t>
+      </w:r>
       <w:r>
         <w:rPr>
           <w:b/>
@@ -1943,21 +2057,7 @@
         <w:rPr>
           <w:color w:val="4472C4" w:themeColor="accent1"/>
         </w:rPr>
-        <w:t xml:space="preserve">View </w:t>
-      </w:r>
-      <w:proofErr w:type="gramStart"/>
-      <w:r>
-        <w:rPr>
-          <w:color w:val="4472C4" w:themeColor="accent1"/>
-        </w:rPr>
-        <w:t>As</w:t>
-      </w:r>
-      <w:proofErr w:type="gramEnd"/>
-      <w:r>
-        <w:rPr>
-          <w:color w:val="4472C4" w:themeColor="accent1"/>
-        </w:rPr>
-        <w:t xml:space="preserve"> </w:t>
+        <w:t xml:space="preserve">View As </w:t>
       </w:r>
       <w:r>
         <w:t xml:space="preserve">OR click </w:t>
@@ -2174,15 +2274,7 @@
         <w:t xml:space="preserve">keys to </w:t>
       </w:r>
       <w:r>
-        <w:t xml:space="preserve">move forwards, backwards, </w:t>
-      </w:r>
-      <w:proofErr w:type="gramStart"/>
-      <w:r>
-        <w:t>up</w:t>
-      </w:r>
-      <w:proofErr w:type="gramEnd"/>
-      <w:r>
-        <w:t xml:space="preserve"> or down through the thumbnails. </w:t>
+        <w:t xml:space="preserve">move forwards, backwards, up or down through the thumbnails. </w:t>
       </w:r>
       <w:r>
         <w:t xml:space="preserve">To highlight multiple images, </w:t>
@@ -2305,6 +2397,7 @@
         </w:rPr>
       </w:pPr>
       <w:r>
+        <w:lastRenderedPageBreak/>
         <w:t xml:space="preserve">Double click the </w:t>
       </w:r>
       <w:r>
@@ -2415,7 +2508,6 @@
         </w:rPr>
         <w:t xml:space="preserve"> </w:t>
       </w:r>
-      <w:proofErr w:type="gramStart"/>
       <w:r>
         <w:rPr>
           <w:color w:val="4472C4" w:themeColor="accent1"/>
@@ -2426,11 +2518,7 @@
         <w:t>,</w:t>
       </w:r>
       <w:r>
-        <w:t xml:space="preserve"> and</w:t>
-      </w:r>
-      <w:proofErr w:type="gramEnd"/>
-      <w:r>
-        <w:t xml:space="preserve"> say </w:t>
+        <w:t xml:space="preserve"> and say </w:t>
       </w:r>
       <w:r>
         <w:rPr>
@@ -2470,7 +2558,6 @@
       <w:r>
         <w:t xml:space="preserve">View full screen: Right click on the thumbnail or image &gt; </w:t>
       </w:r>
-      <w:proofErr w:type="gramStart"/>
       <w:r>
         <w:rPr>
           <w:color w:val="4472C4" w:themeColor="accent1"/>
@@ -2490,11 +2577,7 @@
         <w:t>creen</w:t>
       </w:r>
       <w:r>
-        <w:t>, or</w:t>
-      </w:r>
-      <w:proofErr w:type="gramEnd"/>
-      <w:r>
-        <w:t xml:space="preserve"> press </w:t>
+        <w:t xml:space="preserve">, or press </w:t>
       </w:r>
       <w:r>
         <w:rPr>
@@ -2626,24 +2709,13 @@
         <w:rPr>
           <w:color w:val="4472C4" w:themeColor="accent1"/>
         </w:rPr>
-        <w:t xml:space="preserve">Categories </w:t>
-      </w:r>
-      <w:proofErr w:type="gramStart"/>
-      <w:r>
-        <w:rPr>
-          <w:color w:val="4472C4" w:themeColor="accent1"/>
-        </w:rPr>
-        <w:t>tab</w:t>
+        <w:t>Categories tab</w:t>
       </w:r>
       <w:r>
         <w:t xml:space="preserve">, </w:t>
       </w:r>
       <w:r>
-        <w:t>OR</w:t>
-      </w:r>
-      <w:proofErr w:type="gramEnd"/>
-      <w:r>
-        <w:t xml:space="preserve"> </w:t>
+        <w:t xml:space="preserve">OR </w:t>
       </w:r>
       <w:r>
         <w:t xml:space="preserve">press the relevant </w:t>
@@ -2747,7 +2819,6 @@
         <w:spacing w:after="0"/>
       </w:pPr>
       <w:r>
-        <w:lastRenderedPageBreak/>
         <w:t xml:space="preserve">Click the arrow next to </w:t>
       </w:r>
       <w:r>
@@ -2779,15 +2850,7 @@
         <w:t>Match</w:t>
       </w:r>
       <w:r>
-        <w:t xml:space="preserve"> to select whether to filter within a single folder, a </w:t>
-      </w:r>
-      <w:proofErr w:type="gramStart"/>
-      <w:r>
-        <w:t>folder</w:t>
-      </w:r>
-      <w:proofErr w:type="gramEnd"/>
-      <w:r>
-        <w:t xml:space="preserve"> and its subdirectories (recursive) or globally up and down the tree; and whether to filter for all or any of the selected tags.</w:t>
+        <w:t xml:space="preserve"> to select whether to filter within a single folder, a folder and its subdirectories (recursive) or globally up and down the tree; and whether to filter for all or any of the selected tags.</w:t>
       </w:r>
     </w:p>
     <w:p>
@@ -2917,90 +2980,187 @@
           <w:i/>
           <w:iCs/>
         </w:rPr>
-        <w:t>Adjust settings t</w:t>
+        <w:t xml:space="preserve">Set up </w:t>
       </w:r>
       <w:r>
         <w:rPr>
           <w:i/>
           <w:iCs/>
         </w:rPr>
-        <w:t xml:space="preserve">o ensure </w:t>
+        <w:t xml:space="preserve">the </w:t>
       </w:r>
       <w:r>
         <w:rPr>
           <w:i/>
           <w:iCs/>
         </w:rPr>
-        <w:t xml:space="preserve">that </w:t>
-      </w:r>
-      <w:r>
+        <w:t>workspace</w:t>
+      </w:r>
+    </w:p>
+    <w:p>
+      <w:pPr>
+        <w:pStyle w:val="ListParagraph"/>
+        <w:numPr>
+          <w:ilvl w:val="0"/>
+          <w:numId w:val="3"/>
+        </w:numPr>
+        <w:spacing w:after="0" w:line="240" w:lineRule="auto"/>
+      </w:pPr>
+      <w:r>
+        <w:t>Select p</w:t>
+      </w:r>
+      <w:r>
+        <w:t>re-set Layout 4</w:t>
+      </w:r>
+    </w:p>
+    <w:p>
+      <w:pPr>
+        <w:pStyle w:val="ListParagraph"/>
+        <w:numPr>
+          <w:ilvl w:val="0"/>
+          <w:numId w:val="3"/>
+        </w:numPr>
+        <w:spacing w:after="0" w:line="240" w:lineRule="auto"/>
+      </w:pPr>
+      <w:r>
+        <w:t>Set up d</w:t>
+      </w:r>
+      <w:r>
+        <w:t xml:space="preserve">ata pane </w:t>
+      </w:r>
+      <w:r>
+        <w:t xml:space="preserve">as a </w:t>
+      </w:r>
+      <w:r>
+        <w:t xml:space="preserve">narrow </w:t>
+      </w:r>
+      <w:r>
+        <w:t xml:space="preserve">sidebar </w:t>
+      </w:r>
+      <w:r>
+        <w:t>with tabs:</w:t>
+      </w:r>
+    </w:p>
+    <w:p>
+      <w:pPr>
+        <w:pStyle w:val="ListParagraph"/>
+        <w:numPr>
+          <w:ilvl w:val="1"/>
+          <w:numId w:val="3"/>
+        </w:numPr>
+        <w:spacing w:after="0" w:line="240" w:lineRule="auto"/>
+      </w:pPr>
+      <w:r>
+        <w:t xml:space="preserve">Folders </w:t>
+      </w:r>
+    </w:p>
+    <w:p>
+      <w:pPr>
+        <w:pStyle w:val="ListParagraph"/>
+        <w:numPr>
+          <w:ilvl w:val="1"/>
+          <w:numId w:val="3"/>
+        </w:numPr>
+        <w:spacing w:after="0" w:line="240" w:lineRule="auto"/>
+      </w:pPr>
+      <w:r>
+        <w:t xml:space="preserve">Categories </w:t>
+      </w:r>
+    </w:p>
+    <w:p>
+      <w:pPr>
+        <w:pStyle w:val="ListParagraph"/>
+        <w:numPr>
+          <w:ilvl w:val="1"/>
+          <w:numId w:val="3"/>
+        </w:numPr>
+        <w:spacing w:after="0" w:line="240" w:lineRule="auto"/>
+      </w:pPr>
+      <w:r>
+        <w:t>Categories Filter</w:t>
+      </w:r>
+    </w:p>
+    <w:p>
+      <w:pPr>
+        <w:pStyle w:val="ListParagraph"/>
+        <w:numPr>
+          <w:ilvl w:val="0"/>
+          <w:numId w:val="3"/>
+        </w:numPr>
+        <w:spacing w:after="0" w:line="240" w:lineRule="auto"/>
+      </w:pPr>
+      <w:r>
+        <w:t>Info pane with tabs:</w:t>
+      </w:r>
+    </w:p>
+    <w:p>
+      <w:pPr>
+        <w:pStyle w:val="ListParagraph"/>
+        <w:numPr>
+          <w:ilvl w:val="1"/>
+          <w:numId w:val="3"/>
+        </w:numPr>
+        <w:spacing w:after="0" w:line="240" w:lineRule="auto"/>
+      </w:pPr>
+      <w:r>
+        <w:t>Info</w:t>
+      </w:r>
+    </w:p>
+    <w:p>
+      <w:pPr>
+        <w:pStyle w:val="ListParagraph"/>
+        <w:numPr>
+          <w:ilvl w:val="1"/>
+          <w:numId w:val="3"/>
+        </w:numPr>
+        <w:spacing w:after="0" w:line="240" w:lineRule="auto"/>
+      </w:pPr>
+      <w:r>
+        <w:t>Preview</w:t>
+      </w:r>
+    </w:p>
+    <w:p>
+      <w:pPr>
+        <w:spacing w:after="0" w:line="240" w:lineRule="auto"/>
         <w:rPr>
           <w:i/>
           <w:iCs/>
         </w:rPr>
-        <w:t xml:space="preserve">hierarchical </w:t>
-      </w:r>
-      <w:r>
+      </w:pPr>
+    </w:p>
+    <w:p>
+      <w:pPr>
+        <w:spacing w:after="0" w:line="240" w:lineRule="auto"/>
         <w:rPr>
           <w:i/>
           <w:iCs/>
         </w:rPr>
-        <w:t xml:space="preserve">tags are written to image metadata </w:t>
-      </w:r>
-    </w:p>
-    <w:p>
-      <w:pPr>
-        <w:spacing w:after="0" w:line="240" w:lineRule="auto"/>
-      </w:pPr>
-      <w:r>
-        <w:t xml:space="preserve">IT </w:t>
-      </w:r>
-      <w:r>
-        <w:t>IS ESSENTIAL</w:t>
-      </w:r>
-      <w:r>
-        <w:t xml:space="preserve"> TO DO THIS BEFORE YOU START TAGGING</w:t>
-      </w:r>
-    </w:p>
-    <w:p>
-      <w:pPr>
-        <w:spacing w:after="0" w:line="240" w:lineRule="auto"/>
-      </w:pPr>
-      <w:r>
-        <w:rPr>
-          <w:color w:val="4472C4" w:themeColor="accent1"/>
-        </w:rPr>
-        <w:t xml:space="preserve">Tools </w:t>
-      </w:r>
-      <w:r>
-        <w:t xml:space="preserve">&gt; </w:t>
-      </w:r>
-      <w:r>
-        <w:rPr>
-          <w:color w:val="4472C4" w:themeColor="accent1"/>
-        </w:rPr>
-        <w:t xml:space="preserve">Settings </w:t>
-      </w:r>
-      <w:r>
-        <w:t xml:space="preserve">(or click the gear icon) &gt; </w:t>
-      </w:r>
-      <w:r>
-        <w:rPr>
-          <w:color w:val="4472C4" w:themeColor="accent1"/>
-        </w:rPr>
-        <w:t>Metadata</w:t>
-      </w:r>
-      <w:r>
-        <w:t xml:space="preserve"> &gt; IPTC &amp; XMP tab</w:t>
-      </w:r>
-      <w:r>
-        <w:t xml:space="preserve"> &gt; e</w:t>
-      </w:r>
-      <w:r>
-        <w:t xml:space="preserve">nsure that the following check </w:t>
-      </w:r>
-      <w:r>
-        <w:t>boxes are ticked:</w:t>
+      </w:pPr>
+      <w:r>
+        <w:rPr>
+          <w:i/>
+          <w:iCs/>
+        </w:rPr>
+        <w:t>Set up tags</w:t>
+      </w:r>
+    </w:p>
+    <w:p>
+      <w:pPr>
+        <w:spacing w:after="0" w:line="240" w:lineRule="auto"/>
+      </w:pPr>
+      <w:r>
+        <w:t xml:space="preserve">IT’S ESSENTIAL TO GET THE BASIC STRUCTURE IN PLACE BEFORE YOU START TAGGING. </w:t>
+      </w:r>
+    </w:p>
+    <w:p>
+      <w:pPr>
+        <w:spacing w:after="0" w:line="240" w:lineRule="auto"/>
+      </w:pPr>
+      <w:r>
+        <w:t xml:space="preserve">Additional tags can be added later, but </w:t>
+      </w:r>
+      <w:r>
+        <w:t>existing tags cannot be modified without having to re-tag the affected images.</w:t>
       </w:r>
     </w:p>
     <w:p>
@@ -3013,18 +3173,25 @@
         <w:spacing w:after="0" w:line="240" w:lineRule="auto"/>
       </w:pPr>
       <w:r>
-        <w:t xml:space="preserve">Export </w:t>
-      </w:r>
-      <w:proofErr w:type="spellStart"/>
-      <w:r>
-        <w:t>Catalog’s</w:t>
-      </w:r>
-      <w:proofErr w:type="spellEnd"/>
-      <w:r>
-        <w:t xml:space="preserve"> Category</w:t>
-      </w:r>
-      <w:r>
-        <w:t xml:space="preserve"> to XMP Subject and IPTC Keyword</w:t>
+        <w:t xml:space="preserve">Remove </w:t>
+      </w:r>
+      <w:r>
+        <w:t xml:space="preserve">all </w:t>
+      </w:r>
+      <w:r>
+        <w:t xml:space="preserve">the </w:t>
+      </w:r>
+      <w:r>
+        <w:t xml:space="preserve">default </w:t>
+      </w:r>
+      <w:r>
+        <w:t>categories that initially appear</w:t>
+      </w:r>
+      <w:r>
+        <w:t xml:space="preserve"> in the Categories tab</w:t>
+      </w:r>
+      <w:r>
+        <w:t>.</w:t>
       </w:r>
     </w:p>
     <w:p>
@@ -3037,13 +3204,59 @@
         <w:spacing w:after="0" w:line="240" w:lineRule="auto"/>
       </w:pPr>
       <w:r>
-        <w:t xml:space="preserve">Create </w:t>
-      </w:r>
-      <w:r>
-        <w:t>XMP</w:t>
-      </w:r>
-      <w:r>
-        <w:t xml:space="preserve"> Data</w:t>
+        <w:t xml:space="preserve">Create and import a </w:t>
+      </w:r>
+      <w:r>
+        <w:t xml:space="preserve">text </w:t>
+      </w:r>
+      <w:r>
+        <w:t>file listing all the tag categories and sub</w:t>
+      </w:r>
+      <w:r>
+        <w:t>-</w:t>
+      </w:r>
+      <w:r>
+        <w:t xml:space="preserve">categories you expected to need (more can be added within XnView </w:t>
+      </w:r>
+      <w:r>
+        <w:t xml:space="preserve">or by modifying </w:t>
+      </w:r>
+      <w:r>
+        <w:t xml:space="preserve">the tag list </w:t>
+      </w:r>
+      <w:r>
+        <w:t>and re-importing</w:t>
+      </w:r>
+      <w:r>
+        <w:t xml:space="preserve"> </w:t>
+      </w:r>
+      <w:r>
+        <w:t>as you go along if necessary). See Appendix below for a template tag list for REM purposes.</w:t>
+      </w:r>
+    </w:p>
+    <w:p>
+      <w:pPr>
+        <w:spacing w:after="0"/>
+        <w:rPr>
+          <w:b/>
+          <w:bCs/>
+        </w:rPr>
+      </w:pPr>
+    </w:p>
+    <w:p>
+      <w:pPr>
+        <w:spacing w:after="0"/>
+        <w:rPr>
+          <w:i/>
+          <w:iCs/>
+        </w:rPr>
+      </w:pPr>
+      <w:r>
+        <w:rPr>
+          <w:i/>
+          <w:iCs/>
+        </w:rPr>
+        <w:t>Tag images</w:t>
       </w:r>
     </w:p>
     <w:p>
@@ -3053,214 +3266,22 @@
           <w:ilvl w:val="0"/>
           <w:numId w:val="1"/>
         </w:numPr>
-        <w:spacing w:after="0" w:line="240" w:lineRule="auto"/>
-      </w:pPr>
-      <w:r>
-        <w:t xml:space="preserve">Write hierarchical </w:t>
-      </w:r>
-      <w:r>
-        <w:t>keywords</w:t>
-      </w:r>
-    </w:p>
-    <w:p>
-      <w:pPr>
-        <w:spacing w:after="0" w:line="240" w:lineRule="auto"/>
-      </w:pPr>
-    </w:p>
-    <w:p>
-      <w:pPr>
-        <w:spacing w:after="0" w:line="240" w:lineRule="auto"/>
-        <w:rPr>
-          <w:i/>
-          <w:iCs/>
-        </w:rPr>
-      </w:pPr>
-      <w:r>
-        <w:rPr>
-          <w:i/>
-          <w:iCs/>
-        </w:rPr>
-        <w:t xml:space="preserve">Set up </w:t>
-      </w:r>
-      <w:r>
-        <w:rPr>
-          <w:i/>
-          <w:iCs/>
-        </w:rPr>
-        <w:t xml:space="preserve">the </w:t>
-      </w:r>
-      <w:r>
-        <w:rPr>
-          <w:i/>
-          <w:iCs/>
-        </w:rPr>
-        <w:t>workspace</w:t>
-      </w:r>
-    </w:p>
-    <w:p>
-      <w:pPr>
-        <w:pStyle w:val="ListParagraph"/>
-        <w:numPr>
-          <w:ilvl w:val="0"/>
-          <w:numId w:val="3"/>
-        </w:numPr>
-        <w:spacing w:after="0" w:line="240" w:lineRule="auto"/>
-      </w:pPr>
-      <w:r>
-        <w:t>Select p</w:t>
-      </w:r>
-      <w:r>
-        <w:t>re-set Layout 4</w:t>
-      </w:r>
-    </w:p>
-    <w:p>
-      <w:pPr>
-        <w:pStyle w:val="ListParagraph"/>
-        <w:numPr>
-          <w:ilvl w:val="0"/>
-          <w:numId w:val="3"/>
-        </w:numPr>
-        <w:spacing w:after="0" w:line="240" w:lineRule="auto"/>
-      </w:pPr>
-      <w:r>
-        <w:t>Set up d</w:t>
-      </w:r>
-      <w:r>
-        <w:t xml:space="preserve">ata pane </w:t>
-      </w:r>
-      <w:r>
-        <w:t xml:space="preserve">as a </w:t>
-      </w:r>
-      <w:r>
-        <w:t xml:space="preserve">narrow </w:t>
-      </w:r>
-      <w:r>
-        <w:t xml:space="preserve">sidebar </w:t>
-      </w:r>
-      <w:r>
-        <w:t>with tabs:</w:t>
-      </w:r>
-    </w:p>
-    <w:p>
-      <w:pPr>
-        <w:pStyle w:val="ListParagraph"/>
-        <w:numPr>
-          <w:ilvl w:val="1"/>
-          <w:numId w:val="3"/>
-        </w:numPr>
-        <w:spacing w:after="0" w:line="240" w:lineRule="auto"/>
-      </w:pPr>
-      <w:r>
-        <w:t xml:space="preserve">Folders </w:t>
-      </w:r>
-    </w:p>
-    <w:p>
-      <w:pPr>
-        <w:pStyle w:val="ListParagraph"/>
-        <w:numPr>
-          <w:ilvl w:val="1"/>
-          <w:numId w:val="3"/>
-        </w:numPr>
-        <w:spacing w:after="0" w:line="240" w:lineRule="auto"/>
-      </w:pPr>
-      <w:r>
-        <w:t xml:space="preserve">Categories </w:t>
-      </w:r>
-    </w:p>
-    <w:p>
-      <w:pPr>
-        <w:pStyle w:val="ListParagraph"/>
-        <w:numPr>
-          <w:ilvl w:val="1"/>
-          <w:numId w:val="3"/>
-        </w:numPr>
-        <w:spacing w:after="0" w:line="240" w:lineRule="auto"/>
-      </w:pPr>
-      <w:r>
-        <w:t>Categories Filter</w:t>
-      </w:r>
-    </w:p>
-    <w:p>
-      <w:pPr>
-        <w:pStyle w:val="ListParagraph"/>
-        <w:numPr>
-          <w:ilvl w:val="0"/>
-          <w:numId w:val="3"/>
-        </w:numPr>
-        <w:spacing w:after="0" w:line="240" w:lineRule="auto"/>
-      </w:pPr>
-      <w:r>
-        <w:t>Info pane with tabs:</w:t>
-      </w:r>
-    </w:p>
-    <w:p>
-      <w:pPr>
-        <w:pStyle w:val="ListParagraph"/>
-        <w:numPr>
-          <w:ilvl w:val="1"/>
-          <w:numId w:val="3"/>
-        </w:numPr>
-        <w:spacing w:after="0" w:line="240" w:lineRule="auto"/>
-      </w:pPr>
-      <w:r>
-        <w:t>Info</w:t>
-      </w:r>
-    </w:p>
-    <w:p>
-      <w:pPr>
-        <w:pStyle w:val="ListParagraph"/>
-        <w:numPr>
-          <w:ilvl w:val="1"/>
-          <w:numId w:val="3"/>
-        </w:numPr>
-        <w:spacing w:after="0" w:line="240" w:lineRule="auto"/>
-      </w:pPr>
-      <w:r>
-        <w:t>Preview</w:t>
-      </w:r>
-    </w:p>
-    <w:p>
-      <w:pPr>
-        <w:spacing w:after="0" w:line="240" w:lineRule="auto"/>
-        <w:rPr>
-          <w:i/>
-          <w:iCs/>
-        </w:rPr>
-      </w:pPr>
-    </w:p>
-    <w:p>
-      <w:pPr>
-        <w:spacing w:after="0" w:line="240" w:lineRule="auto"/>
-        <w:rPr>
-          <w:i/>
-          <w:iCs/>
-        </w:rPr>
-      </w:pPr>
-      <w:r>
-        <w:rPr>
-          <w:i/>
-          <w:iCs/>
-        </w:rPr>
-        <w:t>Set up tags</w:t>
-      </w:r>
-    </w:p>
-    <w:p>
-      <w:pPr>
-        <w:spacing w:after="0" w:line="240" w:lineRule="auto"/>
-      </w:pPr>
-      <w:r>
-        <w:t xml:space="preserve">IT’S ESSENTIAL TO GET THE BASIC STRUCTURE IN PLACE BEFORE YOU START TAGGING. </w:t>
-      </w:r>
-    </w:p>
-    <w:p>
-      <w:pPr>
-        <w:spacing w:after="0" w:line="240" w:lineRule="auto"/>
-      </w:pPr>
-      <w:r>
-        <w:t xml:space="preserve">Additional tags can be added later, but </w:t>
-      </w:r>
-      <w:r>
-        <w:t>existing tags cannot be modified without having to re-tag the affected images.</w:t>
+        <w:spacing w:after="0"/>
+      </w:pPr>
+      <w:r>
+        <w:t xml:space="preserve">Process images </w:t>
+      </w:r>
+      <w:r>
+        <w:t>placement</w:t>
+      </w:r>
+      <w:r>
+        <w:t>-by-</w:t>
+      </w:r>
+      <w:r>
+        <w:t>placement</w:t>
+      </w:r>
+      <w:r>
+        <w:t>.</w:t>
       </w:r>
     </w:p>
     <w:p>
@@ -3270,156 +3291,27 @@
           <w:ilvl w:val="0"/>
           <w:numId w:val="1"/>
         </w:numPr>
-        <w:spacing w:after="0" w:line="240" w:lineRule="auto"/>
-      </w:pPr>
-      <w:r>
-        <w:t xml:space="preserve">Remove </w:t>
-      </w:r>
-      <w:r>
-        <w:t xml:space="preserve">all </w:t>
-      </w:r>
-      <w:r>
-        <w:t xml:space="preserve">the </w:t>
-      </w:r>
-      <w:r>
-        <w:t xml:space="preserve">default </w:t>
-      </w:r>
-      <w:r>
-        <w:t>categories that initially appear</w:t>
-      </w:r>
-      <w:r>
-        <w:t xml:space="preserve"> in the Categories tab</w:t>
-      </w:r>
-      <w:r>
-        <w:t>.</w:t>
-      </w:r>
-    </w:p>
-    <w:p>
-      <w:pPr>
-        <w:pStyle w:val="ListParagraph"/>
-        <w:numPr>
-          <w:ilvl w:val="0"/>
-          <w:numId w:val="1"/>
-        </w:numPr>
-        <w:spacing w:after="0" w:line="240" w:lineRule="auto"/>
-      </w:pPr>
-      <w:r>
-        <w:t xml:space="preserve">Create and import a </w:t>
-      </w:r>
-      <w:r>
-        <w:t xml:space="preserve">text </w:t>
-      </w:r>
-      <w:r>
-        <w:t>file listing all the tag categories and sub</w:t>
-      </w:r>
-      <w:r>
-        <w:t>-</w:t>
-      </w:r>
-      <w:r>
-        <w:t xml:space="preserve">categories you expected to need (more can be added within </w:t>
-      </w:r>
-      <w:proofErr w:type="spellStart"/>
-      <w:r>
-        <w:t>XnView</w:t>
-      </w:r>
-      <w:proofErr w:type="spellEnd"/>
+        <w:spacing w:after="0"/>
+      </w:pPr>
+      <w:r>
+        <w:t xml:space="preserve">On opening a folder, </w:t>
+      </w:r>
+      <w:r>
+        <w:t xml:space="preserve">first </w:t>
+      </w:r>
+      <w:r>
+        <w:t xml:space="preserve">open </w:t>
+      </w:r>
+      <w:r>
+        <w:t>subfolders if necessary</w:t>
+      </w:r>
+      <w:r>
+        <w:t>,</w:t>
+      </w:r>
       <w:r>
         <w:t xml:space="preserve"> </w:t>
       </w:r>
       <w:r>
-        <w:t xml:space="preserve">or by modifying </w:t>
-      </w:r>
-      <w:r>
-        <w:t xml:space="preserve">the tag list </w:t>
-      </w:r>
-      <w:r>
-        <w:t>and re-importing</w:t>
-      </w:r>
-      <w:r>
-        <w:t xml:space="preserve"> </w:t>
-      </w:r>
-      <w:r>
-        <w:t>as you go along if necessary). See Appendix below for a template tag list for REM purposes.</w:t>
-      </w:r>
-    </w:p>
-    <w:p>
-      <w:pPr>
-        <w:spacing w:after="0"/>
-        <w:rPr>
-          <w:b/>
-          <w:bCs/>
-        </w:rPr>
-      </w:pPr>
-    </w:p>
-    <w:p>
-      <w:pPr>
-        <w:spacing w:after="0"/>
-        <w:rPr>
-          <w:i/>
-          <w:iCs/>
-        </w:rPr>
-      </w:pPr>
-      <w:r>
-        <w:rPr>
-          <w:i/>
-          <w:iCs/>
-        </w:rPr>
-        <w:t>Tag images</w:t>
-      </w:r>
-    </w:p>
-    <w:p>
-      <w:pPr>
-        <w:pStyle w:val="ListParagraph"/>
-        <w:numPr>
-          <w:ilvl w:val="0"/>
-          <w:numId w:val="1"/>
-        </w:numPr>
-        <w:spacing w:after="0"/>
-      </w:pPr>
-      <w:r>
-        <w:t xml:space="preserve">Process images </w:t>
-      </w:r>
-      <w:r>
-        <w:t>placement</w:t>
-      </w:r>
-      <w:r>
-        <w:t>-by-</w:t>
-      </w:r>
-      <w:r>
-        <w:t>placement</w:t>
-      </w:r>
-      <w:r>
-        <w:t>.</w:t>
-      </w:r>
-    </w:p>
-    <w:p>
-      <w:pPr>
-        <w:pStyle w:val="ListParagraph"/>
-        <w:numPr>
-          <w:ilvl w:val="0"/>
-          <w:numId w:val="1"/>
-        </w:numPr>
-        <w:spacing w:after="0"/>
-      </w:pPr>
-      <w:r>
-        <w:t xml:space="preserve">On opening a folder, </w:t>
-      </w:r>
-      <w:r>
-        <w:t xml:space="preserve">first </w:t>
-      </w:r>
-      <w:r>
-        <w:t xml:space="preserve">open </w:t>
-      </w:r>
-      <w:r>
-        <w:t>subfolders if necessary</w:t>
-      </w:r>
-      <w:r>
-        <w:t>,</w:t>
-      </w:r>
-      <w:r>
-        <w:t xml:space="preserve"> </w:t>
-      </w:r>
-      <w:r>
         <w:t xml:space="preserve">then </w:t>
       </w:r>
       <w:r>
@@ -3443,14 +3335,12 @@
       <w:r>
         <w:t xml:space="preserve"> OR </w:t>
       </w:r>
-      <w:proofErr w:type="spellStart"/>
       <w:r>
         <w:rPr>
           <w:color w:val="4472C4" w:themeColor="accent1"/>
         </w:rPr>
         <w:t>Ctrl+A</w:t>
       </w:r>
-      <w:proofErr w:type="spellEnd"/>
       <w:r>
         <w:t xml:space="preserve"> shortcut) and add the relevant placement tag.</w:t>
       </w:r>
@@ -4360,7 +4250,7 @@
 </file>
 
 <file path=word/endnotes.xml><?xml version="1.0" encoding="utf-8"?>
-<w:endnotes xmlns:wpc="http://schemas.microsoft.com/office/word/2010/wordprocessingCanvas" xmlns:cx="http://schemas.microsoft.com/office/drawing/2014/chartex" xmlns:cx1="http://schemas.microsoft.com/office/drawing/2015/9/8/chartex" xmlns:cx2="http://schemas.microsoft.com/office/drawing/2015/10/21/chartex" xmlns:cx3="http://schemas.microsoft.com/office/drawing/2016/5/9/chartex" xmlns:cx4="http://schemas.microsoft.com/office/drawing/2016/5/10/chartex" xmlns:cx5="http://schemas.microsoft.com/office/drawing/2016/5/11/chartex" xmlns:cx6="http://schemas.microsoft.com/office/drawing/2016/5/12/chartex" xmlns:cx7="http://schemas.microsoft.com/office/drawing/2016/5/13/chartex" xmlns:cx8="http://schemas.microsoft.com/office/drawing/2016/5/14/chartex" xmlns:mc="http://schemas.openxmlformats.org/markup-compatibility/2006" xmlns:aink="http://schemas.microsoft.com/office/drawing/2016/ink" xmlns:am3d="http://schemas.microsoft.com/office/drawing/2017/model3d" xmlns:o="urn:schemas-microsoft-com:office:office" xmlns:r="http://schemas.openxmlformats.org/officeDocument/2006/relationships" xmlns:m="http://schemas.openxmlformats.org/officeDocument/2006/math" xmlns:v="urn:schemas-microsoft-com:vml" xmlns:wp14="http://schemas.microsoft.com/office/word/2010/wordprocessingDrawing" xmlns:wp="http://schemas.openxmlformats.org/drawingml/2006/wordprocessingDrawing" xmlns:w10="urn:schemas-microsoft-com:office:word" xmlns:w="http://schemas.openxmlformats.org/wordprocessingml/2006/main" xmlns:w14="http://schemas.microsoft.com/office/word/2010/wordml" xmlns:w15="http://schemas.microsoft.com/office/word/2012/wordml" xmlns:w16cex="http://schemas.microsoft.com/office/word/2018/wordml/cex" xmlns:w16cid="http://schemas.microsoft.com/office/word/2016/wordml/cid" xmlns:w16="http://schemas.microsoft.com/office/word/2018/wordml" xmlns:w16se="http://schemas.microsoft.com/office/word/2015/wordml/symex" xmlns:wpg="http://schemas.microsoft.com/office/word/2010/wordprocessingGroup" xmlns:wpi="http://schemas.microsoft.com/office/word/2010/wordprocessingInk" xmlns:wne="http://schemas.microsoft.com/office/word/2006/wordml" xmlns:wps="http://schemas.microsoft.com/office/word/2010/wordprocessingShape" mc:Ignorable="w14 w15 w16se w16cid w16 w16cex wp14">
+<w:endnotes xmlns:wpc="http://schemas.microsoft.com/office/word/2010/wordprocessingCanvas" xmlns:cx="http://schemas.microsoft.com/office/drawing/2014/chartex" xmlns:cx1="http://schemas.microsoft.com/office/drawing/2015/9/8/chartex" xmlns:cx2="http://schemas.microsoft.com/office/drawing/2015/10/21/chartex" xmlns:cx3="http://schemas.microsoft.com/office/drawing/2016/5/9/chartex" xmlns:cx4="http://schemas.microsoft.com/office/drawing/2016/5/10/chartex" xmlns:cx5="http://schemas.microsoft.com/office/drawing/2016/5/11/chartex" xmlns:cx6="http://schemas.microsoft.com/office/drawing/2016/5/12/chartex" xmlns:cx7="http://schemas.microsoft.com/office/drawing/2016/5/13/chartex" xmlns:cx8="http://schemas.microsoft.com/office/drawing/2016/5/14/chartex" xmlns:mc="http://schemas.openxmlformats.org/markup-compatibility/2006" xmlns:aink="http://schemas.microsoft.com/office/drawing/2016/ink" xmlns:am3d="http://schemas.microsoft.com/office/drawing/2017/model3d" xmlns:o="urn:schemas-microsoft-com:office:office" xmlns:r="http://schemas.openxmlformats.org/officeDocument/2006/relationships" xmlns:m="http://schemas.openxmlformats.org/officeDocument/2006/math" xmlns:v="urn:schemas-microsoft-com:vml" xmlns:wp14="http://schemas.microsoft.com/office/word/2010/wordprocessingDrawing" xmlns:wp="http://schemas.openxmlformats.org/drawingml/2006/wordprocessingDrawing" xmlns:w10="urn:schemas-microsoft-com:office:word" xmlns:w="http://schemas.openxmlformats.org/wordprocessingml/2006/main" xmlns:w14="http://schemas.microsoft.com/office/word/2010/wordml" xmlns:w15="http://schemas.microsoft.com/office/word/2012/wordml" xmlns:w16cex="http://schemas.microsoft.com/office/word/2018/wordml/cex" xmlns:w16cid="http://schemas.microsoft.com/office/word/2016/wordml/cid" xmlns:w16="http://schemas.microsoft.com/office/word/2018/wordml" xmlns:w16sdtdh="http://schemas.microsoft.com/office/word/2020/wordml/sdtdatahash" xmlns:w16se="http://schemas.microsoft.com/office/word/2015/wordml/symex" xmlns:wpg="http://schemas.microsoft.com/office/word/2010/wordprocessingGroup" xmlns:wpi="http://schemas.microsoft.com/office/word/2010/wordprocessingInk" xmlns:wne="http://schemas.microsoft.com/office/word/2006/wordml" xmlns:wps="http://schemas.microsoft.com/office/word/2010/wordprocessingShape" mc:Ignorable="w14 w15 w16se w16cid w16 w16cex w16sdtdh wp14">
   <w:endnote w:type="separator" w:id="-1">
     <w:p>
       <w:pPr>
@@ -4385,7 +4275,7 @@
 </file>
 
 <file path=word/footnotes.xml><?xml version="1.0" encoding="utf-8"?>
-<w:footnotes xmlns:wpc="http://schemas.microsoft.com/office/word/2010/wordprocessingCanvas" xmlns:cx="http://schemas.microsoft.com/office/drawing/2014/chartex" xmlns:cx1="http://schemas.microsoft.com/office/drawing/2015/9/8/chartex" xmlns:cx2="http://schemas.microsoft.com/office/drawing/2015/10/21/chartex" xmlns:cx3="http://schemas.microsoft.com/office/drawing/2016/5/9/chartex" xmlns:cx4="http://schemas.microsoft.com/office/drawing/2016/5/10/chartex" xmlns:cx5="http://schemas.microsoft.com/office/drawing/2016/5/11/chartex" xmlns:cx6="http://schemas.microsoft.com/office/drawing/2016/5/12/chartex" xmlns:cx7="http://schemas.microsoft.com/office/drawing/2016/5/13/chartex" xmlns:cx8="http://schemas.microsoft.com/office/drawing/2016/5/14/chartex" xmlns:mc="http://schemas.openxmlformats.org/markup-compatibility/2006" xmlns:aink="http://schemas.microsoft.com/office/drawing/2016/ink" xmlns:am3d="http://schemas.microsoft.com/office/drawing/2017/model3d" xmlns:o="urn:schemas-microsoft-com:office:office" xmlns:r="http://schemas.openxmlformats.org/officeDocument/2006/relationships" xmlns:m="http://schemas.openxmlformats.org/officeDocument/2006/math" xmlns:v="urn:schemas-microsoft-com:vml" xmlns:wp14="http://schemas.microsoft.com/office/word/2010/wordprocessingDrawing" xmlns:wp="http://schemas.openxmlformats.org/drawingml/2006/wordprocessingDrawing" xmlns:w10="urn:schemas-microsoft-com:office:word" xmlns:w="http://schemas.openxmlformats.org/wordprocessingml/2006/main" xmlns:w14="http://schemas.microsoft.com/office/word/2010/wordml" xmlns:w15="http://schemas.microsoft.com/office/word/2012/wordml" xmlns:w16cex="http://schemas.microsoft.com/office/word/2018/wordml/cex" xmlns:w16cid="http://schemas.microsoft.com/office/word/2016/wordml/cid" xmlns:w16="http://schemas.microsoft.com/office/word/2018/wordml" xmlns:w16se="http://schemas.microsoft.com/office/word/2015/wordml/symex" xmlns:wpg="http://schemas.microsoft.com/office/word/2010/wordprocessingGroup" xmlns:wpi="http://schemas.microsoft.com/office/word/2010/wordprocessingInk" xmlns:wne="http://schemas.microsoft.com/office/word/2006/wordml" xmlns:wps="http://schemas.microsoft.com/office/word/2010/wordprocessingShape" mc:Ignorable="w14 w15 w16se w16cid w16 w16cex wp14">
+<w:footnotes xmlns:wpc="http://schemas.microsoft.com/office/word/2010/wordprocessingCanvas" xmlns:cx="http://schemas.microsoft.com/office/drawing/2014/chartex" xmlns:cx1="http://schemas.microsoft.com/office/drawing/2015/9/8/chartex" xmlns:cx2="http://schemas.microsoft.com/office/drawing/2015/10/21/chartex" xmlns:cx3="http://schemas.microsoft.com/office/drawing/2016/5/9/chartex" xmlns:cx4="http://schemas.microsoft.com/office/drawing/2016/5/10/chartex" xmlns:cx5="http://schemas.microsoft.com/office/drawing/2016/5/11/chartex" xmlns:cx6="http://schemas.microsoft.com/office/drawing/2016/5/12/chartex" xmlns:cx7="http://schemas.microsoft.com/office/drawing/2016/5/13/chartex" xmlns:cx8="http://schemas.microsoft.com/office/drawing/2016/5/14/chartex" xmlns:mc="http://schemas.openxmlformats.org/markup-compatibility/2006" xmlns:aink="http://schemas.microsoft.com/office/drawing/2016/ink" xmlns:am3d="http://schemas.microsoft.com/office/drawing/2017/model3d" xmlns:o="urn:schemas-microsoft-com:office:office" xmlns:r="http://schemas.openxmlformats.org/officeDocument/2006/relationships" xmlns:m="http://schemas.openxmlformats.org/officeDocument/2006/math" xmlns:v="urn:schemas-microsoft-com:vml" xmlns:wp14="http://schemas.microsoft.com/office/word/2010/wordprocessingDrawing" xmlns:wp="http://schemas.openxmlformats.org/drawingml/2006/wordprocessingDrawing" xmlns:w10="urn:schemas-microsoft-com:office:word" xmlns:w="http://schemas.openxmlformats.org/wordprocessingml/2006/main" xmlns:w14="http://schemas.microsoft.com/office/word/2010/wordml" xmlns:w15="http://schemas.microsoft.com/office/word/2012/wordml" xmlns:w16cex="http://schemas.microsoft.com/office/word/2018/wordml/cex" xmlns:w16cid="http://schemas.microsoft.com/office/word/2016/wordml/cid" xmlns:w16="http://schemas.microsoft.com/office/word/2018/wordml" xmlns:w16sdtdh="http://schemas.microsoft.com/office/word/2020/wordml/sdtdatahash" xmlns:w16se="http://schemas.microsoft.com/office/word/2015/wordml/symex" xmlns:wpg="http://schemas.microsoft.com/office/word/2010/wordprocessingGroup" xmlns:wpi="http://schemas.microsoft.com/office/word/2010/wordprocessingInk" xmlns:wne="http://schemas.microsoft.com/office/word/2006/wordml" xmlns:wps="http://schemas.microsoft.com/office/word/2010/wordprocessingShape" mc:Ignorable="w14 w15 w16se w16cid w16 w16cex w16sdtdh wp14">
   <w:footnote w:type="separator" w:id="-1">
     <w:p>
       <w:pPr>
@@ -4410,7 +4300,7 @@
 </file>
 
 <file path=word/numbering.xml><?xml version="1.0" encoding="utf-8"?>
-<w:numbering xmlns:wpc="http://schemas.microsoft.com/office/word/2010/wordprocessingCanvas" xmlns:cx="http://schemas.microsoft.com/office/drawing/2014/chartex" xmlns:cx1="http://schemas.microsoft.com/office/drawing/2015/9/8/chartex" xmlns:cx2="http://schemas.microsoft.com/office/drawing/2015/10/21/chartex" xmlns:cx3="http://schemas.microsoft.com/office/drawing/2016/5/9/chartex" xmlns:cx4="http://schemas.microsoft.com/office/drawing/2016/5/10/chartex" xmlns:cx5="http://schemas.microsoft.com/office/drawing/2016/5/11/chartex" xmlns:cx6="http://schemas.microsoft.com/office/drawing/2016/5/12/chartex" xmlns:cx7="http://schemas.microsoft.com/office/drawing/2016/5/13/chartex" xmlns:cx8="http://schemas.microsoft.com/office/drawing/2016/5/14/chartex" xmlns:mc="http://schemas.openxmlformats.org/markup-compatibility/2006" xmlns:aink="http://schemas.microsoft.com/office/drawing/2016/ink" xmlns:am3d="http://schemas.microsoft.com/office/drawing/2017/model3d" xmlns:o="urn:schemas-microsoft-com:office:office" xmlns:r="http://schemas.openxmlformats.org/officeDocument/2006/relationships" xmlns:m="http://schemas.openxmlformats.org/officeDocument/2006/math" xmlns:v="urn:schemas-microsoft-com:vml" xmlns:wp14="http://schemas.microsoft.com/office/word/2010/wordprocessingDrawing" xmlns:wp="http://schemas.openxmlformats.org/drawingml/2006/wordprocessingDrawing" xmlns:w10="urn:schemas-microsoft-com:office:word" xmlns:w="http://schemas.openxmlformats.org/wordprocessingml/2006/main" xmlns:w14="http://schemas.microsoft.com/office/word/2010/wordml" xmlns:w15="http://schemas.microsoft.com/office/word/2012/wordml" xmlns:w16cex="http://schemas.microsoft.com/office/word/2018/wordml/cex" xmlns:w16cid="http://schemas.microsoft.com/office/word/2016/wordml/cid" xmlns:w16="http://schemas.microsoft.com/office/word/2018/wordml" xmlns:w16se="http://schemas.microsoft.com/office/word/2015/wordml/symex" xmlns:wpg="http://schemas.microsoft.com/office/word/2010/wordprocessingGroup" xmlns:wpi="http://schemas.microsoft.com/office/word/2010/wordprocessingInk" xmlns:wne="http://schemas.microsoft.com/office/word/2006/wordml" xmlns:wps="http://schemas.microsoft.com/office/word/2010/wordprocessingShape" mc:Ignorable="w14 w15 w16se w16cid w16 w16cex wp14">
+<w:numbering xmlns:wpc="http://schemas.microsoft.com/office/word/2010/wordprocessingCanvas" xmlns:cx="http://schemas.microsoft.com/office/drawing/2014/chartex" xmlns:cx1="http://schemas.microsoft.com/office/drawing/2015/9/8/chartex" xmlns:cx2="http://schemas.microsoft.com/office/drawing/2015/10/21/chartex" xmlns:cx3="http://schemas.microsoft.com/office/drawing/2016/5/9/chartex" xmlns:cx4="http://schemas.microsoft.com/office/drawing/2016/5/10/chartex" xmlns:cx5="http://schemas.microsoft.com/office/drawing/2016/5/11/chartex" xmlns:cx6="http://schemas.microsoft.com/office/drawing/2016/5/12/chartex" xmlns:cx7="http://schemas.microsoft.com/office/drawing/2016/5/13/chartex" xmlns:cx8="http://schemas.microsoft.com/office/drawing/2016/5/14/chartex" xmlns:mc="http://schemas.openxmlformats.org/markup-compatibility/2006" xmlns:aink="http://schemas.microsoft.com/office/drawing/2016/ink" xmlns:am3d="http://schemas.microsoft.com/office/drawing/2017/model3d" xmlns:o="urn:schemas-microsoft-com:office:office" xmlns:r="http://schemas.openxmlformats.org/officeDocument/2006/relationships" xmlns:m="http://schemas.openxmlformats.org/officeDocument/2006/math" xmlns:v="urn:schemas-microsoft-com:vml" xmlns:wp14="http://schemas.microsoft.com/office/word/2010/wordprocessingDrawing" xmlns:wp="http://schemas.openxmlformats.org/drawingml/2006/wordprocessingDrawing" xmlns:w10="urn:schemas-microsoft-com:office:word" xmlns:w="http://schemas.openxmlformats.org/wordprocessingml/2006/main" xmlns:w14="http://schemas.microsoft.com/office/word/2010/wordml" xmlns:w15="http://schemas.microsoft.com/office/word/2012/wordml" xmlns:w16cex="http://schemas.microsoft.com/office/word/2018/wordml/cex" xmlns:w16cid="http://schemas.microsoft.com/office/word/2016/wordml/cid" xmlns:w16="http://schemas.microsoft.com/office/word/2018/wordml" xmlns:w16sdtdh="http://schemas.microsoft.com/office/word/2020/wordml/sdtdatahash" xmlns:w16se="http://schemas.microsoft.com/office/word/2015/wordml/symex" xmlns:wpg="http://schemas.microsoft.com/office/word/2010/wordprocessingGroup" xmlns:wpi="http://schemas.microsoft.com/office/word/2010/wordprocessingInk" xmlns:wne="http://schemas.microsoft.com/office/word/2006/wordml" xmlns:wps="http://schemas.microsoft.com/office/word/2010/wordprocessingShape" mc:Ignorable="w14 w15 w16se w16cid w16 w16cex w16sdtdh wp14">
   <w:abstractNum w:abstractNumId="0" w15:restartNumberingAfterBreak="0">
     <w:nsid w:val="125206BA"/>
     <w:multiLevelType w:val="hybridMultilevel"/>
@@ -5027,7 +4917,7 @@
 </file>
 
 <file path=word/styles.xml><?xml version="1.0" encoding="utf-8"?>
-<w:styles xmlns:mc="http://schemas.openxmlformats.org/markup-compatibility/2006" xmlns:r="http://schemas.openxmlformats.org/officeDocument/2006/relationships" xmlns:w="http://schemas.openxmlformats.org/wordprocessingml/2006/main" xmlns:w14="http://schemas.microsoft.com/office/word/2010/wordml" xmlns:w15="http://schemas.microsoft.com/office/word/2012/wordml" xmlns:w16cex="http://schemas.microsoft.com/office/word/2018/wordml/cex" xmlns:w16cid="http://schemas.microsoft.com/office/word/2016/wordml/cid" xmlns:w16="http://schemas.microsoft.com/office/word/2018/wordml" xmlns:w16se="http://schemas.microsoft.com/office/word/2015/wordml/symex" mc:Ignorable="w14 w15 w16se w16cid w16 w16cex">
+<w:styles xmlns:mc="http://schemas.openxmlformats.org/markup-compatibility/2006" xmlns:r="http://schemas.openxmlformats.org/officeDocument/2006/relationships" xmlns:w="http://schemas.openxmlformats.org/wordprocessingml/2006/main" xmlns:w14="http://schemas.microsoft.com/office/word/2010/wordml" xmlns:w15="http://schemas.microsoft.com/office/word/2012/wordml" xmlns:w16cex="http://schemas.microsoft.com/office/word/2018/wordml/cex" xmlns:w16cid="http://schemas.microsoft.com/office/word/2016/wordml/cid" xmlns:w16="http://schemas.microsoft.com/office/word/2018/wordml" xmlns:w16sdtdh="http://schemas.microsoft.com/office/word/2020/wordml/sdtdatahash" xmlns:w16se="http://schemas.microsoft.com/office/word/2015/wordml/symex" mc:Ignorable="w14 w15 w16se w16cid w16 w16cex w16sdtdh">
   <w:docDefaults>
     <w:rPrDefault>
       <w:rPr>

</xml_diff>

<commit_message>
Lots of files commited
</commit_message>
<xml_diff>
--- a/Using XnViewMP to tag camera trap images.docx
+++ b/Using XnViewMP to tag camera trap images.docx
@@ -110,13 +110,7 @@
         <w:spacing w:after="0" w:line="240" w:lineRule="auto"/>
       </w:pPr>
       <w:r>
-        <w:t>Before starting to tag images, i</w:t>
-      </w:r>
-      <w:r>
-        <w:t xml:space="preserve">t is essential to </w:t>
-      </w:r>
-      <w:r>
-        <w:t>a</w:t>
+        <w:t>Before starting to tag images, it is essential to a</w:t>
       </w:r>
       <w:r>
         <w:t xml:space="preserve">djust </w:t>
@@ -257,6 +251,9 @@
       <w:r>
         <w:t xml:space="preserve">hierarchical keywords </w:t>
       </w:r>
+      <w:r>
+        <w:t>from images as categories</w:t>
+      </w:r>
     </w:p>
     <w:p>
       <w:pPr>
@@ -268,7 +265,13 @@
         <w:spacing w:after="0" w:line="240" w:lineRule="auto"/>
       </w:pPr>
       <w:r>
-        <w:t>Write hierarchical keywords</w:t>
+        <w:t xml:space="preserve">Write </w:t>
+      </w:r>
+      <w:r>
+        <w:t xml:space="preserve">categories into images as </w:t>
+      </w:r>
+      <w:r>
+        <w:t>hierarchical keywords</w:t>
       </w:r>
     </w:p>
     <w:p>
@@ -4895,22 +4898,22 @@
       </w:rPr>
     </w:lvl>
   </w:abstractNum>
-  <w:num w:numId="1">
+  <w:num w:numId="1" w16cid:durableId="1654068054">
     <w:abstractNumId w:val="3"/>
   </w:num>
-  <w:num w:numId="2">
+  <w:num w:numId="2" w16cid:durableId="1282955471">
     <w:abstractNumId w:val="2"/>
   </w:num>
-  <w:num w:numId="3">
+  <w:num w:numId="3" w16cid:durableId="346442984">
     <w:abstractNumId w:val="5"/>
   </w:num>
-  <w:num w:numId="4">
+  <w:num w:numId="4" w16cid:durableId="96945494">
     <w:abstractNumId w:val="1"/>
   </w:num>
-  <w:num w:numId="5">
+  <w:num w:numId="5" w16cid:durableId="215361953">
     <w:abstractNumId w:val="4"/>
   </w:num>
-  <w:num w:numId="6">
+  <w:num w:numId="6" w16cid:durableId="349724196">
     <w:abstractNumId w:val="0"/>
   </w:num>
 </w:numbering>

</xml_diff>